<commit_message>
letter of apology added
</commit_message>
<xml_diff>
--- a/apology.docx
+++ b/apology.docx
@@ -276,7 +276,23 @@
           <w:sz w:val="24"/>
           <w:szCs w:val="24"/>
         </w:rPr>
-        <w:t>I would appreciate it if you would consider my blunder and accept my sincere apologies and grant me a opportunity to take final exam. I have studied all the topics thoroughly and am ready to appear on exam.</w:t>
+        <w:t>I would appreciate it if you would consider my blunder and accept my sincere apologies and grant me a</w:t>
+      </w:r>
+      <w:r>
+        <w:rPr>
+          <w:rFonts w:ascii="Times New Roman" w:hAnsi="Times New Roman" w:cs="Times New Roman"/>
+          <w:sz w:val="24"/>
+          <w:szCs w:val="24"/>
+        </w:rPr>
+        <w:t>n</w:t>
+      </w:r>
+      <w:r>
+        <w:rPr>
+          <w:rFonts w:ascii="Times New Roman" w:hAnsi="Times New Roman" w:cs="Times New Roman"/>
+          <w:sz w:val="24"/>
+          <w:szCs w:val="24"/>
+        </w:rPr>
+        <w:t xml:space="preserve"> opportunity to take final exam. I have studied all the topics thoroughly and am ready to appear on exam.</w:t>
       </w:r>
     </w:p>
     <w:p>

</xml_diff>